<commit_message>
Add Areas of interest for synopsis
</commit_message>
<xml_diff>
--- a/Podugu Rohith Surya.docx
+++ b/Podugu Rohith Surya.docx
@@ -209,21 +209,12 @@
                 <w:sz w:val="28"/>
               </w:rPr>
             </w:pPr>
-            <w:proofErr w:type="spellStart"/>
             <w:r>
               <w:rPr>
                 <w:b/>
                 <w:sz w:val="28"/>
               </w:rPr>
-              <w:t>Thanjavur,Chennai</w:t>
-            </w:r>
-            <w:proofErr w:type="spellEnd"/>
-            <w:r>
-              <w:rPr>
-                <w:b/>
-                <w:sz w:val="28"/>
-              </w:rPr>
-              <w:t xml:space="preserve">                               SASTRA University</w:t>
+              <w:t>Thanjavur,Chennai                               SASTRA University</w:t>
             </w:r>
           </w:p>
           <w:p>
@@ -238,19 +229,11 @@
                 <w:sz w:val="28"/>
               </w:rPr>
             </w:pPr>
-            <w:proofErr w:type="spellStart"/>
             <w:r>
               <w:rPr>
                 <w:sz w:val="28"/>
               </w:rPr>
-              <w:t>B.Tech</w:t>
-            </w:r>
-            <w:proofErr w:type="spellEnd"/>
-            <w:r>
-              <w:rPr>
-                <w:sz w:val="28"/>
-              </w:rPr>
-              <w:t xml:space="preserve"> Computer Science and Engineering</w:t>
+              <w:t>B.Tech Computer Science and Engineering</w:t>
             </w:r>
             <w:r>
               <w:rPr>
@@ -389,23 +372,7 @@
                 <w:b/>
                 <w:sz w:val="28"/>
               </w:rPr>
-              <w:t xml:space="preserve">ta Analysis on </w:t>
-            </w:r>
-            <w:proofErr w:type="spellStart"/>
-            <w:r>
-              <w:rPr>
-                <w:b/>
-                <w:sz w:val="28"/>
-              </w:rPr>
-              <w:t>Udacity</w:t>
-            </w:r>
-            <w:proofErr w:type="spellEnd"/>
-            <w:r>
-              <w:rPr>
-                <w:b/>
-                <w:sz w:val="28"/>
-              </w:rPr>
-              <w:t xml:space="preserve"> Data Set: </w:t>
+              <w:t xml:space="preserve">ta Analysis on Udacity Data Set: </w:t>
             </w:r>
             <w:r>
               <w:rPr>
@@ -479,23 +446,7 @@
               <w:rPr>
                 <w:sz w:val="28"/>
               </w:rPr>
-              <w:t xml:space="preserve">A supervised learning algorithm for medical diagnosis of various health problems. We are going to use the following data sets: breast cancer, lung cancer, mammographic masses, </w:t>
-            </w:r>
-            <w:proofErr w:type="spellStart"/>
-            <w:proofErr w:type="gramStart"/>
-            <w:r>
-              <w:rPr>
-                <w:sz w:val="28"/>
-              </w:rPr>
-              <w:t>statlog</w:t>
-            </w:r>
-            <w:proofErr w:type="spellEnd"/>
-            <w:proofErr w:type="gramEnd"/>
-            <w:r>
-              <w:rPr>
-                <w:sz w:val="28"/>
-              </w:rPr>
-              <w:t xml:space="preserve"> heart.</w:t>
+              <w:t>A supervised learning algorithm for medical diagnosis of various health problems. We are going to use the following data sets: breast cancer, lung cancer, mammographic masses, statlog heart.</w:t>
             </w:r>
           </w:p>
           <w:p>
@@ -516,43 +467,13 @@
                 <w:b/>
                 <w:sz w:val="28"/>
               </w:rPr>
-              <w:t xml:space="preserve">Blog app using </w:t>
-            </w:r>
-            <w:proofErr w:type="spellStart"/>
-            <w:r>
-              <w:rPr>
-                <w:b/>
-                <w:sz w:val="28"/>
-              </w:rPr>
-              <w:t>django</w:t>
-            </w:r>
-            <w:proofErr w:type="spellEnd"/>
-            <w:r>
-              <w:rPr>
-                <w:b/>
-                <w:sz w:val="28"/>
-              </w:rPr>
-              <w:t xml:space="preserve">: </w:t>
+              <w:t xml:space="preserve">Blog app using django: </w:t>
             </w:r>
             <w:r>
               <w:rPr>
                 <w:sz w:val="28"/>
               </w:rPr>
-              <w:t xml:space="preserve">Simple </w:t>
-            </w:r>
-            <w:proofErr w:type="spellStart"/>
-            <w:r>
-              <w:rPr>
-                <w:sz w:val="28"/>
-              </w:rPr>
-              <w:t>django</w:t>
-            </w:r>
-            <w:proofErr w:type="spellEnd"/>
-            <w:r>
-              <w:rPr>
-                <w:sz w:val="28"/>
-              </w:rPr>
-              <w:t xml:space="preserve"> app where users register and post their comments upon their topic of interests.</w:t>
+              <w:t>Simple django app where users register and post their comments upon their topic of interests.</w:t>
             </w:r>
           </w:p>
           <w:p>
@@ -617,35 +538,13 @@
               <w:rPr>
                 <w:sz w:val="28"/>
               </w:rPr>
-              <w:t xml:space="preserve"> (Proficien</w:t>
-            </w:r>
-            <w:bookmarkStart w:id="0" w:name="_GoBack"/>
-            <w:bookmarkEnd w:id="0"/>
-            <w:r>
-              <w:rPr>
-                <w:sz w:val="28"/>
-              </w:rPr>
-              <w:t>t)</w:t>
+              <w:t xml:space="preserve"> (Proficient)</w:t>
             </w:r>
             <w:r>
               <w:rPr>
                 <w:sz w:val="28"/>
               </w:rPr>
-              <w:t xml:space="preserve">, Python, </w:t>
-            </w:r>
-            <w:proofErr w:type="spellStart"/>
-            <w:r>
-              <w:rPr>
-                <w:sz w:val="28"/>
-              </w:rPr>
-              <w:t>Javascript</w:t>
-            </w:r>
-            <w:proofErr w:type="spellEnd"/>
-            <w:r>
-              <w:rPr>
-                <w:sz w:val="28"/>
-              </w:rPr>
-              <w:t xml:space="preserve"> (Novice), HTML</w:t>
+              <w:t>, Python, Javascript (Novice), HTML</w:t>
             </w:r>
             <w:r>
               <w:rPr>
@@ -748,41 +647,13 @@
               <w:rPr>
                 <w:sz w:val="28"/>
               </w:rPr>
-              <w:t xml:space="preserve"> </w:t>
-            </w:r>
-            <w:proofErr w:type="spellStart"/>
-            <w:r>
-              <w:rPr>
-                <w:sz w:val="28"/>
-              </w:rPr>
-              <w:t>Jupyter</w:t>
-            </w:r>
-            <w:proofErr w:type="spellEnd"/>
-            <w:r>
-              <w:rPr>
-                <w:sz w:val="28"/>
-              </w:rPr>
-              <w:t xml:space="preserve"> Notebook, IntelliJ, NetBeans, MS Word, MS PowerPoint</w:t>
+              <w:t xml:space="preserve"> Jupyter Notebook, IntelliJ, NetBeans, MS Word, MS PowerPoint</w:t>
             </w:r>
             <w:r>
               <w:rPr>
                 <w:sz w:val="28"/>
               </w:rPr>
-              <w:t xml:space="preserve">, </w:t>
-            </w:r>
-            <w:proofErr w:type="spellStart"/>
-            <w:r>
-              <w:rPr>
-                <w:sz w:val="28"/>
-              </w:rPr>
-              <w:t>Pycharm</w:t>
-            </w:r>
-            <w:proofErr w:type="spellEnd"/>
-            <w:r>
-              <w:rPr>
-                <w:sz w:val="28"/>
-              </w:rPr>
-              <w:t xml:space="preserve"> Professional</w:t>
+              <w:t>, Pycharm Professional</w:t>
             </w:r>
             <w:r>
               <w:rPr>
@@ -813,7 +684,6 @@
               </w:rPr>
               <w:t xml:space="preserve">: </w:t>
             </w:r>
-            <w:proofErr w:type="spellStart"/>
             <w:r>
               <w:rPr>
                 <w:sz w:val="28"/>
@@ -824,14 +694,7 @@
               <w:rPr>
                 <w:sz w:val="28"/>
               </w:rPr>
-              <w:t>it</w:t>
-            </w:r>
-            <w:proofErr w:type="spellEnd"/>
-            <w:r>
-              <w:rPr>
-                <w:sz w:val="28"/>
-              </w:rPr>
-              <w:t xml:space="preserve"> and GitHub.</w:t>
+              <w:t>it and GitHub.</w:t>
             </w:r>
           </w:p>
           <w:p>
@@ -901,6 +764,14 @@
               <w:lastRenderedPageBreak/>
               <w:t>Database Management Systems, Data Structures</w:t>
             </w:r>
+            <w:r>
+              <w:rPr>
+                <w:sz w:val="28"/>
+              </w:rPr>
+              <w:t>, Operating Systems, Data Analytics.</w:t>
+            </w:r>
+            <w:bookmarkStart w:id="0" w:name="_GoBack"/>
+            <w:bookmarkEnd w:id="0"/>
           </w:p>
           <w:p>
             <w:pPr>
@@ -1056,21 +927,7 @@
               <w:rPr>
                 <w:sz w:val="28"/>
               </w:rPr>
-              <w:t xml:space="preserve">Attended a one day </w:t>
-            </w:r>
-            <w:proofErr w:type="spellStart"/>
-            <w:r>
-              <w:rPr>
-                <w:sz w:val="28"/>
-              </w:rPr>
-              <w:t>Scilab</w:t>
-            </w:r>
-            <w:proofErr w:type="spellEnd"/>
-            <w:r>
-              <w:rPr>
-                <w:sz w:val="28"/>
-              </w:rPr>
-              <w:t xml:space="preserve"> workshop conducted by SASTRA Un</w:t>
+              <w:t>Attended a one day Scilab workshop conducted by SASTRA Un</w:t>
             </w:r>
             <w:r>
               <w:rPr>
@@ -1189,7 +1046,6 @@
                 <w:szCs w:val="40"/>
               </w:rPr>
             </w:pPr>
-            <w:proofErr w:type="spellStart"/>
             <w:r>
               <w:rPr>
                 <w:sz w:val="40"/>
@@ -1197,7 +1053,6 @@
               </w:rPr>
               <w:t>Udacity</w:t>
             </w:r>
-            <w:proofErr w:type="spellEnd"/>
           </w:p>
           <w:p>
             <w:pPr>
@@ -1217,39 +1072,7 @@
                 <w:sz w:val="28"/>
                 <w:szCs w:val="28"/>
               </w:rPr>
-              <w:t xml:space="preserve">How to use </w:t>
-            </w:r>
-            <w:proofErr w:type="spellStart"/>
-            <w:r>
-              <w:rPr>
-                <w:sz w:val="28"/>
-                <w:szCs w:val="28"/>
-              </w:rPr>
-              <w:t>Git</w:t>
-            </w:r>
-            <w:proofErr w:type="spellEnd"/>
-            <w:r>
-              <w:rPr>
-                <w:sz w:val="28"/>
-                <w:szCs w:val="28"/>
-              </w:rPr>
-              <w:t xml:space="preserve"> and </w:t>
-            </w:r>
-            <w:proofErr w:type="spellStart"/>
-            <w:r>
-              <w:rPr>
-                <w:sz w:val="28"/>
-                <w:szCs w:val="28"/>
-              </w:rPr>
-              <w:t>Github</w:t>
-            </w:r>
-            <w:proofErr w:type="spellEnd"/>
-            <w:r>
-              <w:rPr>
-                <w:sz w:val="28"/>
-                <w:szCs w:val="28"/>
-              </w:rPr>
-              <w:t>.</w:t>
+              <w:t>How to use Git and Github.</w:t>
             </w:r>
           </w:p>
           <w:p>
@@ -1321,39 +1144,8 @@
                 <w:sz w:val="28"/>
                 <w:szCs w:val="28"/>
               </w:rPr>
-              <w:t xml:space="preserve">Trekking of 28km from </w:t>
+              <w:t>Trekking of 28km from Munnar to Kodaikanal</w:t>
             </w:r>
-            <w:proofErr w:type="spellStart"/>
-            <w:r>
-              <w:rPr>
-                <w:rFonts w:ascii="Segoe UI" w:hAnsi="Segoe UI" w:cs="Segoe UI"/>
-                <w:color w:val="212529"/>
-                <w:sz w:val="28"/>
-                <w:szCs w:val="28"/>
-              </w:rPr>
-              <w:t>Munnar</w:t>
-            </w:r>
-            <w:proofErr w:type="spellEnd"/>
-            <w:r>
-              <w:rPr>
-                <w:rFonts w:ascii="Segoe UI" w:hAnsi="Segoe UI" w:cs="Segoe UI"/>
-                <w:color w:val="212529"/>
-                <w:sz w:val="28"/>
-                <w:szCs w:val="28"/>
-              </w:rPr>
-              <w:t xml:space="preserve"> to </w:t>
-            </w:r>
-            <w:proofErr w:type="spellStart"/>
-            <w:r>
-              <w:rPr>
-                <w:rFonts w:ascii="Segoe UI" w:hAnsi="Segoe UI" w:cs="Segoe UI"/>
-                <w:color w:val="212529"/>
-                <w:sz w:val="28"/>
-                <w:szCs w:val="28"/>
-              </w:rPr>
-              <w:t>Kodaikanal</w:t>
-            </w:r>
-            <w:proofErr w:type="spellEnd"/>
             <w:r>
               <w:rPr>
                 <w:rFonts w:ascii="Segoe UI" w:hAnsi="Segoe UI" w:cs="Segoe UI"/>
@@ -1525,27 +1317,7 @@
                 <w:sz w:val="28"/>
                 <w:szCs w:val="28"/>
               </w:rPr>
-              <w:t xml:space="preserve"> in Sanskrit </w:t>
-            </w:r>
-            <w:proofErr w:type="spellStart"/>
-            <w:r>
-              <w:rPr>
-                <w:rFonts w:ascii="Segoe UI" w:hAnsi="Segoe UI" w:cs="Segoe UI"/>
-                <w:color w:val="212529"/>
-                <w:sz w:val="28"/>
-                <w:szCs w:val="28"/>
-              </w:rPr>
-              <w:t>sloka</w:t>
-            </w:r>
-            <w:proofErr w:type="spellEnd"/>
-            <w:r>
-              <w:rPr>
-                <w:rFonts w:ascii="Segoe UI" w:hAnsi="Segoe UI" w:cs="Segoe UI"/>
-                <w:color w:val="212529"/>
-                <w:sz w:val="28"/>
-                <w:szCs w:val="28"/>
-              </w:rPr>
-              <w:t xml:space="preserve"> competition in 10</w:t>
+              <w:t xml:space="preserve"> in Sanskrit sloka competition in 10</w:t>
             </w:r>
             <w:r>
               <w:rPr>
@@ -29011,6 +28783,7 @@
   </w:compat>
   <w:rsids>
     <w:rsidRoot w:val="00B31587"/>
+    <w:rsid w:val="00201DFF"/>
     <w:rsid w:val="002B599D"/>
     <w:rsid w:val="00536078"/>
     <w:rsid w:val="006078DB"/>

</xml_diff>

<commit_message>
Revisit and make changes to studies and add hadoop
</commit_message>
<xml_diff>
--- a/Podugu Rohith Surya.docx
+++ b/Podugu Rohith Surya.docx
@@ -214,7 +214,35 @@
                 <w:b/>
                 <w:sz w:val="28"/>
               </w:rPr>
-              <w:t>Thanjavur,Chennai                               SASTRA University</w:t>
+              <w:t>Thanjavur, Tamilnadu</w:t>
+            </w:r>
+            <w:r>
+              <w:rPr>
+                <w:b/>
+                <w:sz w:val="28"/>
+              </w:rPr>
+              <w:t xml:space="preserve">                     </w:t>
+            </w:r>
+            <w:r>
+              <w:rPr>
+                <w:b/>
+                <w:sz w:val="28"/>
+              </w:rPr>
+              <w:t xml:space="preserve">SASTRA </w:t>
+            </w:r>
+            <w:r>
+              <w:rPr>
+                <w:b/>
+                <w:sz w:val="28"/>
+              </w:rPr>
+              <w:t xml:space="preserve">Deemed to be </w:t>
+            </w:r>
+            <w:r>
+              <w:rPr>
+                <w:b/>
+                <w:sz w:val="28"/>
+              </w:rPr>
+              <w:t>University</w:t>
             </w:r>
           </w:p>
           <w:p>
@@ -250,6 +278,36 @@
           </w:p>
           <w:p>
             <w:pPr>
+              <w:spacing w:line="276" w:lineRule="auto"/>
+              <w:rPr>
+                <w:b/>
+                <w:sz w:val="28"/>
+              </w:rPr>
+            </w:pPr>
+            <w:r>
+              <w:rPr>
+                <w:b/>
+                <w:sz w:val="28"/>
+              </w:rPr>
+              <w:t>Visakhapatnam, Andhra Pradesh</w:t>
+            </w:r>
+            <w:r>
+              <w:rPr>
+                <w:b/>
+                <w:sz w:val="28"/>
+              </w:rPr>
+              <w:t xml:space="preserve"> </w:t>
+            </w:r>
+            <w:r>
+              <w:rPr>
+                <w:b/>
+                <w:sz w:val="28"/>
+              </w:rPr>
+              <w:t xml:space="preserve"> Sri Chaitanya Junior College</w:t>
+            </w:r>
+          </w:p>
+          <w:p>
+            <w:pPr>
               <w:pStyle w:val="ListParagraph"/>
               <w:numPr>
                 <w:ilvl w:val="0"/>
@@ -264,25 +322,7 @@
               <w:rPr>
                 <w:sz w:val="28"/>
               </w:rPr>
-              <w:t>Undergraduate Course Work: Operating systems, Databases,</w:t>
-            </w:r>
-            <w:r>
-              <w:rPr>
-                <w:sz w:val="28"/>
-              </w:rPr>
-              <w:t xml:space="preserve"> Data Structures,</w:t>
-            </w:r>
-            <w:r>
-              <w:rPr>
-                <w:sz w:val="28"/>
-              </w:rPr>
-              <w:t xml:space="preserve"> Design and Analysis of Alg</w:t>
-            </w:r>
-            <w:r>
-              <w:rPr>
-                <w:sz w:val="28"/>
-              </w:rPr>
-              <w:t>orithms, Theory of Computation.</w:t>
+              <w:t xml:space="preserve">12th Education, Percentage: 96.0 </w:t>
             </w:r>
           </w:p>
           <w:p>
@@ -297,12 +337,6 @@
                 <w:sz w:val="28"/>
               </w:rPr>
             </w:pPr>
-            <w:r>
-              <w:rPr>
-                <w:sz w:val="28"/>
-              </w:rPr>
-              <w:t xml:space="preserve"> </w:t>
-            </w:r>
             <w:r>
               <w:rPr>
                 <w:b/>
@@ -325,7 +359,7 @@
                 <w:b/>
                 <w:sz w:val="28"/>
               </w:rPr>
-              <w:t>Mini Projects</w:t>
+              <w:t>My Works</w:t>
             </w:r>
           </w:p>
           <w:p>
@@ -407,6 +441,62 @@
           </w:p>
           <w:p>
             <w:pPr>
+              <w:pStyle w:val="ListParagraph"/>
+              <w:numPr>
+                <w:ilvl w:val="0"/>
+                <w:numId w:val="16"/>
+              </w:numPr>
+              <w:spacing w:line="276" w:lineRule="auto"/>
+              <w:rPr>
+                <w:b/>
+                <w:sz w:val="28"/>
+              </w:rPr>
+            </w:pPr>
+            <w:r>
+              <w:rPr>
+                <w:b/>
+                <w:sz w:val="28"/>
+              </w:rPr>
+              <w:t>Flappy ball game using p5js:</w:t>
+            </w:r>
+            <w:r>
+              <w:rPr>
+                <w:sz w:val="28"/>
+              </w:rPr>
+              <w:t xml:space="preserve"> Created a game using p5js (javascript framework)</w:t>
+            </w:r>
+            <w:r>
+              <w:rPr>
+                <w:sz w:val="28"/>
+              </w:rPr>
+              <w:t>. Link:</w:t>
+            </w:r>
+            <w:r>
+              <w:rPr>
+                <w:b/>
+                <w:sz w:val="28"/>
+              </w:rPr>
+              <w:t xml:space="preserve"> </w:t>
+            </w:r>
+            <w:r>
+              <w:rPr>
+                <w:b/>
+                <w:sz w:val="28"/>
+              </w:rPr>
+              <w:t>https://editor.p5js.org/prsurya1020@gmail.com/sketches/SJ-y-Q6YQ</w:t>
+            </w:r>
+          </w:p>
+          <w:p>
+            <w:pPr>
+              <w:spacing w:line="276" w:lineRule="auto"/>
+              <w:rPr>
+                <w:b/>
+                <w:sz w:val="28"/>
+              </w:rPr>
+            </w:pPr>
+          </w:p>
+          <w:p>
+            <w:pPr>
               <w:spacing w:line="276" w:lineRule="auto"/>
               <w:contextualSpacing w:val="0"/>
               <w:rPr>
@@ -473,7 +563,13 @@
               <w:rPr>
                 <w:sz w:val="28"/>
               </w:rPr>
-              <w:t>Simple django app where users register and post their comments upon their topic of interests.</w:t>
+              <w:t xml:space="preserve"> D</w:t>
+            </w:r>
+            <w:r>
+              <w:rPr>
+                <w:sz w:val="28"/>
+              </w:rPr>
+              <w:t>jango app where users register and post their comments upon their topic of interests.</w:t>
             </w:r>
           </w:p>
           <w:p>
@@ -600,40 +696,6 @@
                 <w:b/>
                 <w:sz w:val="28"/>
               </w:rPr>
-              <w:t>Operating Systems:</w:t>
-            </w:r>
-            <w:r>
-              <w:rPr>
-                <w:b/>
-                <w:sz w:val="28"/>
-              </w:rPr>
-              <w:t xml:space="preserve"> </w:t>
-            </w:r>
-            <w:r>
-              <w:rPr>
-                <w:sz w:val="28"/>
-              </w:rPr>
-              <w:t>Windows 10/XP/Vista/</w:t>
-            </w:r>
-            <w:r>
-              <w:rPr>
-                <w:sz w:val="28"/>
-              </w:rPr>
-              <w:t>7, Ubuntu.</w:t>
-            </w:r>
-          </w:p>
-          <w:p>
-            <w:pPr>
-              <w:spacing w:line="276" w:lineRule="auto"/>
-              <w:rPr>
-                <w:sz w:val="28"/>
-              </w:rPr>
-            </w:pPr>
-            <w:r>
-              <w:rPr>
-                <w:b/>
-                <w:sz w:val="28"/>
-              </w:rPr>
               <w:t>Software</w:t>
             </w:r>
             <w:r>
@@ -647,7 +709,7 @@
               <w:rPr>
                 <w:sz w:val="28"/>
               </w:rPr>
-              <w:t xml:space="preserve"> Jupyter Notebook, IntelliJ, NetBeans, MS Word, MS PowerPoint</w:t>
+              <w:t xml:space="preserve"> Jupyter Notebook, IntelliJ</w:t>
             </w:r>
             <w:r>
               <w:rPr>
@@ -730,6 +792,18 @@
               </w:rPr>
               <w:t>gramming, Django</w:t>
             </w:r>
+            <w:r>
+              <w:rPr>
+                <w:sz w:val="28"/>
+              </w:rPr>
+              <w:t>, Hadoop Map Reduce, Linux</w:t>
+            </w:r>
+            <w:r>
+              <w:rPr>
+                <w:sz w:val="28"/>
+              </w:rPr>
+              <w:t>, Numpy, Pandas</w:t>
+            </w:r>
           </w:p>
           <w:p>
             <w:pPr>
@@ -747,6 +821,7 @@
                 <w:b/>
                 <w:sz w:val="28"/>
               </w:rPr>
+              <w:lastRenderedPageBreak/>
               <w:t>Areas Of Interest</w:t>
             </w:r>
           </w:p>
@@ -761,17 +836,8 @@
               <w:rPr>
                 <w:sz w:val="28"/>
               </w:rPr>
-              <w:lastRenderedPageBreak/>
               <w:t>Database Management Systems, Data Structures</w:t>
             </w:r>
-            <w:r>
-              <w:rPr>
-                <w:sz w:val="28"/>
-              </w:rPr>
-              <w:t>, Operating Systems, Data Analytics.</w:t>
-            </w:r>
-            <w:bookmarkStart w:id="0" w:name="_GoBack"/>
-            <w:bookmarkEnd w:id="0"/>
           </w:p>
           <w:p>
             <w:pPr>
@@ -820,13 +886,7 @@
               <w:rPr>
                 <w:sz w:val="28"/>
               </w:rPr>
-              <w:t xml:space="preserve"> Consistent</w:t>
-            </w:r>
-            <w:r>
-              <w:rPr>
-                <w:sz w:val="28"/>
-              </w:rPr>
-              <w:t>, Focused</w:t>
+              <w:t xml:space="preserve"> Adaptive to work with emerging technologies</w:t>
             </w:r>
           </w:p>
           <w:p>
@@ -890,6 +950,25 @@
                 <w:sz w:val="28"/>
               </w:rPr>
               <w:t>s</w:t>
+            </w:r>
+          </w:p>
+          <w:p>
+            <w:pPr>
+              <w:pStyle w:val="ListParagraph"/>
+              <w:numPr>
+                <w:ilvl w:val="0"/>
+                <w:numId w:val="22"/>
+              </w:numPr>
+              <w:spacing w:line="276" w:lineRule="auto"/>
+              <w:rPr>
+                <w:sz w:val="28"/>
+              </w:rPr>
+            </w:pPr>
+            <w:r>
+              <w:rPr>
+                <w:sz w:val="28"/>
+              </w:rPr>
+              <w:t>Learning new frameworks</w:t>
             </w:r>
           </w:p>
           <w:p>
@@ -993,64 +1072,6 @@
                 <w:sz w:val="40"/>
                 <w:szCs w:val="40"/>
               </w:rPr>
-              <w:t>Khan Academy</w:t>
-            </w:r>
-          </w:p>
-          <w:p>
-            <w:pPr>
-              <w:pStyle w:val="ListParagraph"/>
-              <w:numPr>
-                <w:ilvl w:val="0"/>
-                <w:numId w:val="25"/>
-              </w:numPr>
-              <w:spacing w:line="276" w:lineRule="auto"/>
-              <w:rPr>
-                <w:sz w:val="28"/>
-                <w:szCs w:val="28"/>
-              </w:rPr>
-            </w:pPr>
-            <w:r>
-              <w:rPr>
-                <w:sz w:val="28"/>
-                <w:szCs w:val="28"/>
-              </w:rPr>
-              <w:t>Intro to HTML/CSS: Making Webpages.</w:t>
-            </w:r>
-          </w:p>
-          <w:p>
-            <w:pPr>
-              <w:pStyle w:val="ListParagraph"/>
-              <w:numPr>
-                <w:ilvl w:val="0"/>
-                <w:numId w:val="25"/>
-              </w:numPr>
-              <w:spacing w:line="276" w:lineRule="auto"/>
-              <w:rPr>
-                <w:sz w:val="28"/>
-                <w:szCs w:val="28"/>
-              </w:rPr>
-            </w:pPr>
-            <w:r>
-              <w:rPr>
-                <w:sz w:val="28"/>
-                <w:szCs w:val="28"/>
-              </w:rPr>
-              <w:t>HTML/JS: Making Web pages Interactive.</w:t>
-            </w:r>
-          </w:p>
-          <w:p>
-            <w:pPr>
-              <w:spacing w:line="276" w:lineRule="auto"/>
-              <w:rPr>
-                <w:sz w:val="40"/>
-                <w:szCs w:val="40"/>
-              </w:rPr>
-            </w:pPr>
-            <w:r>
-              <w:rPr>
-                <w:sz w:val="40"/>
-                <w:szCs w:val="40"/>
-              </w:rPr>
               <w:t>Udacity</w:t>
             </w:r>
           </w:p>
@@ -1098,12 +1119,26 @@
           </w:p>
           <w:p>
             <w:pPr>
+              <w:pStyle w:val="ListParagraph"/>
+              <w:numPr>
+                <w:ilvl w:val="0"/>
+                <w:numId w:val="26"/>
+              </w:numPr>
               <w:spacing w:line="276" w:lineRule="auto"/>
               <w:rPr>
                 <w:sz w:val="28"/>
                 <w:szCs w:val="28"/>
               </w:rPr>
             </w:pPr>
+            <w:r>
+              <w:rPr>
+                <w:sz w:val="28"/>
+                <w:szCs w:val="28"/>
+              </w:rPr>
+              <w:t>Intro to Map Reduce</w:t>
+            </w:r>
+            <w:bookmarkStart w:id="0" w:name="_GoBack"/>
+            <w:bookmarkEnd w:id="0"/>
           </w:p>
           <w:p>
             <w:pPr>
@@ -1215,151 +1250,6 @@
                 <w:szCs w:val="28"/>
               </w:rPr>
               <w:t xml:space="preserve"> class.</w:t>
-            </w:r>
-          </w:p>
-          <w:p>
-            <w:pPr>
-              <w:pStyle w:val="ListParagraph"/>
-              <w:numPr>
-                <w:ilvl w:val="0"/>
-                <w:numId w:val="27"/>
-              </w:numPr>
-              <w:spacing w:line="276" w:lineRule="auto"/>
-              <w:rPr>
-                <w:sz w:val="28"/>
-                <w:szCs w:val="28"/>
-              </w:rPr>
-            </w:pPr>
-            <w:r>
-              <w:rPr>
-                <w:rFonts w:ascii="Segoe UI" w:hAnsi="Segoe UI" w:cs="Segoe UI"/>
-                <w:color w:val="212529"/>
-                <w:sz w:val="28"/>
-                <w:szCs w:val="28"/>
-              </w:rPr>
-              <w:t>Secured 2</w:t>
-            </w:r>
-            <w:r>
-              <w:rPr>
-                <w:rFonts w:ascii="Segoe UI" w:hAnsi="Segoe UI" w:cs="Segoe UI"/>
-                <w:color w:val="212529"/>
-                <w:sz w:val="28"/>
-                <w:szCs w:val="28"/>
-                <w:vertAlign w:val="superscript"/>
-              </w:rPr>
-              <w:t>nd</w:t>
-            </w:r>
-            <w:r>
-              <w:rPr>
-                <w:rFonts w:ascii="Segoe UI" w:hAnsi="Segoe UI" w:cs="Segoe UI"/>
-                <w:color w:val="212529"/>
-                <w:sz w:val="28"/>
-                <w:szCs w:val="28"/>
-              </w:rPr>
-              <w:t xml:space="preserve"> in PC Ray Science Talent test which is conducted by my school in 8</w:t>
-            </w:r>
-            <w:r>
-              <w:rPr>
-                <w:rFonts w:ascii="Segoe UI" w:hAnsi="Segoe UI" w:cs="Segoe UI"/>
-                <w:color w:val="212529"/>
-                <w:sz w:val="28"/>
-                <w:szCs w:val="28"/>
-                <w:vertAlign w:val="superscript"/>
-              </w:rPr>
-              <w:t>th</w:t>
-            </w:r>
-            <w:r>
-              <w:rPr>
-                <w:rFonts w:ascii="Segoe UI" w:hAnsi="Segoe UI" w:cs="Segoe UI"/>
-                <w:color w:val="212529"/>
-                <w:sz w:val="28"/>
-                <w:szCs w:val="28"/>
-              </w:rPr>
-              <w:t xml:space="preserve"> class.</w:t>
-            </w:r>
-          </w:p>
-          <w:p>
-            <w:pPr>
-              <w:pStyle w:val="ListParagraph"/>
-              <w:numPr>
-                <w:ilvl w:val="0"/>
-                <w:numId w:val="27"/>
-              </w:numPr>
-              <w:spacing w:line="276" w:lineRule="auto"/>
-              <w:rPr>
-                <w:sz w:val="28"/>
-                <w:szCs w:val="28"/>
-              </w:rPr>
-            </w:pPr>
-            <w:r>
-              <w:rPr>
-                <w:rFonts w:ascii="Segoe UI" w:hAnsi="Segoe UI" w:cs="Segoe UI"/>
-                <w:color w:val="212529"/>
-                <w:sz w:val="28"/>
-                <w:szCs w:val="28"/>
-              </w:rPr>
-              <w:t>Our team secured 1</w:t>
-            </w:r>
-            <w:r>
-              <w:rPr>
-                <w:rFonts w:ascii="Segoe UI" w:hAnsi="Segoe UI" w:cs="Segoe UI"/>
-                <w:color w:val="212529"/>
-                <w:sz w:val="28"/>
-                <w:szCs w:val="28"/>
-                <w:vertAlign w:val="superscript"/>
-              </w:rPr>
-              <w:t>st</w:t>
-            </w:r>
-            <w:r>
-              <w:rPr>
-                <w:rFonts w:ascii="Segoe UI" w:hAnsi="Segoe UI" w:cs="Segoe UI"/>
-                <w:color w:val="212529"/>
-                <w:sz w:val="28"/>
-                <w:szCs w:val="28"/>
-              </w:rPr>
-              <w:t xml:space="preserve"> in Sanskrit sloka competition in 10</w:t>
-            </w:r>
-            <w:r>
-              <w:rPr>
-                <w:rFonts w:ascii="Segoe UI" w:hAnsi="Segoe UI" w:cs="Segoe UI"/>
-                <w:color w:val="212529"/>
-                <w:sz w:val="28"/>
-                <w:szCs w:val="28"/>
-                <w:vertAlign w:val="superscript"/>
-              </w:rPr>
-              <w:t>th</w:t>
-            </w:r>
-            <w:r>
-              <w:rPr>
-                <w:rFonts w:ascii="Segoe UI" w:hAnsi="Segoe UI" w:cs="Segoe UI"/>
-                <w:color w:val="212529"/>
-                <w:sz w:val="28"/>
-                <w:szCs w:val="28"/>
-              </w:rPr>
-              <w:t xml:space="preserve"> class.</w:t>
-            </w:r>
-          </w:p>
-          <w:p>
-            <w:pPr>
-              <w:pStyle w:val="ListParagraph"/>
-              <w:numPr>
-                <w:ilvl w:val="0"/>
-                <w:numId w:val="27"/>
-              </w:numPr>
-              <w:spacing w:line="276" w:lineRule="auto"/>
-              <w:rPr>
-                <w:sz w:val="28"/>
-                <w:szCs w:val="28"/>
-              </w:rPr>
-            </w:pPr>
-            <w:r>
-              <w:rPr>
-                <w:rFonts w:ascii="Segoe UI" w:hAnsi="Segoe UI" w:cs="Segoe UI"/>
-                <w:color w:val="212529"/>
-                <w:sz w:val="28"/>
-                <w:szCs w:val="28"/>
-              </w:rPr>
-              <w:t>Participated in the School band for the annual day.</w:t>
             </w:r>
           </w:p>
         </w:tc>
@@ -3283,7 +3173,7 @@
   <w:abstractNum w:abstractNumId="22" w15:restartNumberingAfterBreak="0">
     <w:nsid w:val="4EDA4496"/>
     <w:multiLevelType w:val="hybridMultilevel"/>
-    <w:tmpl w:val="E190D3A6"/>
+    <w:tmpl w:val="E06AFCCE"/>
     <w:lvl w:ilvl="0" w:tplc="04090001">
       <w:start w:val="1"/>
       <w:numFmt w:val="bullet"/>
@@ -28749,7 +28639,7 @@
     <w:charset w:val="00"/>
     <w:family w:val="modern"/>
     <w:pitch w:val="fixed"/>
-    <w:sig w:usb0="E00006FF" w:usb1="0000FCFF" w:usb2="00000001" w:usb3="00000000" w:csb0="0000019F" w:csb1="00000000"/>
+    <w:sig w:usb0="E00002FF" w:usb1="0000FCFF" w:usb2="00000001" w:usb3="00000000" w:csb0="0000019F" w:csb1="00000000"/>
   </w:font>
   <w:font w:name="Segoe UI">
     <w:panose1 w:val="020B0502040204020203"/>
@@ -28783,7 +28673,6 @@
   </w:compat>
   <w:rsids>
     <w:rsidRoot w:val="00B31587"/>
-    <w:rsid w:val="00201DFF"/>
     <w:rsid w:val="002B599D"/>
     <w:rsid w:val="00536078"/>
     <w:rsid w:val="006078DB"/>
@@ -28791,6 +28680,7 @@
     <w:rsid w:val="007579AF"/>
     <w:rsid w:val="0096028D"/>
     <w:rsid w:val="00982C5A"/>
+    <w:rsid w:val="009A2CE4"/>
     <w:rsid w:val="00B31587"/>
     <w:rsid w:val="00B71AA8"/>
     <w:rsid w:val="00BC33D3"/>

</xml_diff>